<commit_message>
Continue adding plots and tables
</commit_message>
<xml_diff>
--- a/Docs/Emmas_Figures.docx
+++ b/Docs/Emmas_Figures.docx
@@ -154,47 +154,7 @@
           <w:sz w:val="22"/>
           <w:szCs w:val="22"/>
         </w:rPr>
-        <w:t xml:space="preserve">Supplementary Figure 4: </w:t>
-      </w:r>
-      <w:r>
-        <w:rPr>
-          <w:color w:val="000000" w:themeColor="text1"/>
-          <w:sz w:val="22"/>
-          <w:szCs w:val="22"/>
-        </w:rPr>
-        <w:t xml:space="preserve">Similar to figure 4 but using the score per gene (instead of for mutation load) per patient. (a) Box plots of gene score across all patients. </w:t>
-      </w:r>
-      <w:r>
-        <w:rPr>
-          <w:color w:val="000000" w:themeColor="text1"/>
-          <w:sz w:val="22"/>
-          <w:szCs w:val="22"/>
-        </w:rPr>
-        <w:t>(II)</w:t>
-      </w:r>
-      <w:r>
-        <w:rPr>
-          <w:color w:val="000000" w:themeColor="text1"/>
-          <w:sz w:val="22"/>
-          <w:szCs w:val="22"/>
-        </w:rPr>
-        <w:t>) Same as (</w:t>
-      </w:r>
-      <w:r>
-        <w:rPr>
-          <w:color w:val="000000" w:themeColor="text1"/>
-          <w:sz w:val="22"/>
-          <w:szCs w:val="22"/>
-        </w:rPr>
-        <w:t>I</w:t>
-      </w:r>
-      <w:r>
-        <w:rPr>
-          <w:color w:val="000000" w:themeColor="text1"/>
-          <w:sz w:val="22"/>
-          <w:szCs w:val="22"/>
-        </w:rPr>
-        <w:t>) but with patients grouped by treatment arm.</w:t>
+        <w:t>Supplementary Figure 4: Similar to figure 4 but using the score per gene (instead of for mutation load) per patient. (a) Box plots of gene score across all patients. (II)) Same as (I) but with patients grouped by treatment arm.</w:t>
       </w:r>
     </w:p>
     <w:p/>
@@ -245,15 +205,11 @@
             <w:pPr>
               <w:rPr>
                 <w:rFonts w:ascii="Source Sans Pro" w:eastAsia="Times New Roman" w:hAnsi="Source Sans Pro" w:cs="Times New Roman"/>
-                <w:b/>
-                <w:bCs/>
-              </w:rPr>
-            </w:pPr>
-            <w:r>
-              <w:rPr>
-                <w:rFonts w:ascii="Source Sans Pro" w:eastAsia="Times New Roman" w:hAnsi="Source Sans Pro" w:cs="Times New Roman"/>
-                <w:b/>
-                <w:bCs/>
+              </w:rPr>
+            </w:pPr>
+            <w:r>
+              <w:rPr>
+                <w:rFonts w:ascii="Source Sans Pro" w:eastAsia="Times New Roman" w:hAnsi="Source Sans Pro" w:cs="Times New Roman"/>
               </w:rPr>
               <w:t xml:space="preserve">Time 1 </w:t>
             </w:r>
@@ -269,15 +225,11 @@
               <w:cnfStyle w:val="100000000000" w:firstRow="1" w:lastRow="0" w:firstColumn="0" w:lastColumn="0" w:oddVBand="0" w:evenVBand="0" w:oddHBand="0" w:evenHBand="0" w:firstRowFirstColumn="0" w:firstRowLastColumn="0" w:lastRowFirstColumn="0" w:lastRowLastColumn="0"/>
               <w:rPr>
                 <w:rFonts w:ascii="Source Sans Pro" w:eastAsia="Times New Roman" w:hAnsi="Source Sans Pro" w:cs="Times New Roman"/>
-                <w:b/>
-                <w:bCs/>
-              </w:rPr>
-            </w:pPr>
-            <w:r>
-              <w:rPr>
-                <w:rFonts w:ascii="Source Sans Pro" w:eastAsia="Times New Roman" w:hAnsi="Source Sans Pro" w:cs="Times New Roman"/>
-                <w:b/>
-                <w:bCs/>
+              </w:rPr>
+            </w:pPr>
+            <w:r>
+              <w:rPr>
+                <w:rFonts w:ascii="Source Sans Pro" w:eastAsia="Times New Roman" w:hAnsi="Source Sans Pro" w:cs="Times New Roman"/>
               </w:rPr>
               <w:t xml:space="preserve">Class 1 </w:t>
             </w:r>
@@ -293,15 +245,11 @@
               <w:cnfStyle w:val="100000000000" w:firstRow="1" w:lastRow="0" w:firstColumn="0" w:lastColumn="0" w:oddVBand="0" w:evenVBand="0" w:oddHBand="0" w:evenHBand="0" w:firstRowFirstColumn="0" w:firstRowLastColumn="0" w:lastRowFirstColumn="0" w:lastRowLastColumn="0"/>
               <w:rPr>
                 <w:rFonts w:ascii="Source Sans Pro" w:eastAsia="Times New Roman" w:hAnsi="Source Sans Pro" w:cs="Times New Roman"/>
-                <w:b/>
-                <w:bCs/>
-              </w:rPr>
-            </w:pPr>
-            <w:r>
-              <w:rPr>
-                <w:rFonts w:ascii="Source Sans Pro" w:eastAsia="Times New Roman" w:hAnsi="Source Sans Pro" w:cs="Times New Roman"/>
-                <w:b/>
-                <w:bCs/>
+              </w:rPr>
+            </w:pPr>
+            <w:r>
+              <w:rPr>
+                <w:rFonts w:ascii="Source Sans Pro" w:eastAsia="Times New Roman" w:hAnsi="Source Sans Pro" w:cs="Times New Roman"/>
               </w:rPr>
               <w:t xml:space="preserve">Time 2 </w:t>
             </w:r>
@@ -317,15 +265,11 @@
               <w:cnfStyle w:val="100000000000" w:firstRow="1" w:lastRow="0" w:firstColumn="0" w:lastColumn="0" w:oddVBand="0" w:evenVBand="0" w:oddHBand="0" w:evenHBand="0" w:firstRowFirstColumn="0" w:firstRowLastColumn="0" w:lastRowFirstColumn="0" w:lastRowLastColumn="0"/>
               <w:rPr>
                 <w:rFonts w:ascii="Source Sans Pro" w:eastAsia="Times New Roman" w:hAnsi="Source Sans Pro" w:cs="Times New Roman"/>
-                <w:b/>
-                <w:bCs/>
-              </w:rPr>
-            </w:pPr>
-            <w:r>
-              <w:rPr>
-                <w:rFonts w:ascii="Source Sans Pro" w:eastAsia="Times New Roman" w:hAnsi="Source Sans Pro" w:cs="Times New Roman"/>
-                <w:b/>
-                <w:bCs/>
+              </w:rPr>
+            </w:pPr>
+            <w:r>
+              <w:rPr>
+                <w:rFonts w:ascii="Source Sans Pro" w:eastAsia="Times New Roman" w:hAnsi="Source Sans Pro" w:cs="Times New Roman"/>
               </w:rPr>
               <w:t xml:space="preserve">Class 2 </w:t>
             </w:r>
@@ -342,15 +286,11 @@
               <w:cnfStyle w:val="100000000000" w:firstRow="1" w:lastRow="0" w:firstColumn="0" w:lastColumn="0" w:oddVBand="0" w:evenVBand="0" w:oddHBand="0" w:evenHBand="0" w:firstRowFirstColumn="0" w:firstRowLastColumn="0" w:lastRowFirstColumn="0" w:lastRowLastColumn="0"/>
               <w:rPr>
                 <w:rFonts w:ascii="Source Sans Pro" w:eastAsia="Times New Roman" w:hAnsi="Source Sans Pro" w:cs="Times New Roman"/>
-                <w:b/>
-                <w:bCs/>
-              </w:rPr>
-            </w:pPr>
-            <w:r>
-              <w:rPr>
-                <w:rFonts w:ascii="Source Sans Pro" w:eastAsia="Times New Roman" w:hAnsi="Source Sans Pro" w:cs="Times New Roman"/>
-                <w:b/>
-                <w:bCs/>
+              </w:rPr>
+            </w:pPr>
+            <w:r>
+              <w:rPr>
+                <w:rFonts w:ascii="Source Sans Pro" w:eastAsia="Times New Roman" w:hAnsi="Source Sans Pro" w:cs="Times New Roman"/>
               </w:rPr>
               <w:t xml:space="preserve">P-value </w:t>
             </w:r>
@@ -2538,15 +2478,11 @@
             <w:pPr>
               <w:rPr>
                 <w:rFonts w:ascii="Source Sans Pro" w:eastAsia="Times New Roman" w:hAnsi="Source Sans Pro" w:cs="Times New Roman"/>
-                <w:b/>
-                <w:bCs/>
-              </w:rPr>
-            </w:pPr>
-            <w:r>
-              <w:rPr>
-                <w:rFonts w:ascii="Source Sans Pro" w:eastAsia="Times New Roman" w:hAnsi="Source Sans Pro" w:cs="Times New Roman"/>
-                <w:b/>
-                <w:bCs/>
+              </w:rPr>
+            </w:pPr>
+            <w:r>
+              <w:rPr>
+                <w:rFonts w:ascii="Source Sans Pro" w:eastAsia="Times New Roman" w:hAnsi="Source Sans Pro" w:cs="Times New Roman"/>
               </w:rPr>
               <w:lastRenderedPageBreak/>
               <w:t xml:space="preserve">Time 1 </w:t>
@@ -2563,15 +2499,11 @@
               <w:cnfStyle w:val="100000000000" w:firstRow="1" w:lastRow="0" w:firstColumn="0" w:lastColumn="0" w:oddVBand="0" w:evenVBand="0" w:oddHBand="0" w:evenHBand="0" w:firstRowFirstColumn="0" w:firstRowLastColumn="0" w:lastRowFirstColumn="0" w:lastRowLastColumn="0"/>
               <w:rPr>
                 <w:rFonts w:ascii="Source Sans Pro" w:eastAsia="Times New Roman" w:hAnsi="Source Sans Pro" w:cs="Times New Roman"/>
-                <w:b/>
-                <w:bCs/>
-              </w:rPr>
-            </w:pPr>
-            <w:r>
-              <w:rPr>
-                <w:rFonts w:ascii="Source Sans Pro" w:eastAsia="Times New Roman" w:hAnsi="Source Sans Pro" w:cs="Times New Roman"/>
-                <w:b/>
-                <w:bCs/>
+              </w:rPr>
+            </w:pPr>
+            <w:r>
+              <w:rPr>
+                <w:rFonts w:ascii="Source Sans Pro" w:eastAsia="Times New Roman" w:hAnsi="Source Sans Pro" w:cs="Times New Roman"/>
               </w:rPr>
               <w:t xml:space="preserve">Class 1 </w:t>
             </w:r>
@@ -2587,15 +2519,11 @@
               <w:cnfStyle w:val="100000000000" w:firstRow="1" w:lastRow="0" w:firstColumn="0" w:lastColumn="0" w:oddVBand="0" w:evenVBand="0" w:oddHBand="0" w:evenHBand="0" w:firstRowFirstColumn="0" w:firstRowLastColumn="0" w:lastRowFirstColumn="0" w:lastRowLastColumn="0"/>
               <w:rPr>
                 <w:rFonts w:ascii="Source Sans Pro" w:eastAsia="Times New Roman" w:hAnsi="Source Sans Pro" w:cs="Times New Roman"/>
-                <w:b/>
-                <w:bCs/>
-              </w:rPr>
-            </w:pPr>
-            <w:r>
-              <w:rPr>
-                <w:rFonts w:ascii="Source Sans Pro" w:eastAsia="Times New Roman" w:hAnsi="Source Sans Pro" w:cs="Times New Roman"/>
-                <w:b/>
-                <w:bCs/>
+              </w:rPr>
+            </w:pPr>
+            <w:r>
+              <w:rPr>
+                <w:rFonts w:ascii="Source Sans Pro" w:eastAsia="Times New Roman" w:hAnsi="Source Sans Pro" w:cs="Times New Roman"/>
               </w:rPr>
               <w:t xml:space="preserve">Arm 1 </w:t>
             </w:r>
@@ -2611,15 +2539,11 @@
               <w:cnfStyle w:val="100000000000" w:firstRow="1" w:lastRow="0" w:firstColumn="0" w:lastColumn="0" w:oddVBand="0" w:evenVBand="0" w:oddHBand="0" w:evenHBand="0" w:firstRowFirstColumn="0" w:firstRowLastColumn="0" w:lastRowFirstColumn="0" w:lastRowLastColumn="0"/>
               <w:rPr>
                 <w:rFonts w:ascii="Source Sans Pro" w:eastAsia="Times New Roman" w:hAnsi="Source Sans Pro" w:cs="Times New Roman"/>
-                <w:b/>
-                <w:bCs/>
-              </w:rPr>
-            </w:pPr>
-            <w:r>
-              <w:rPr>
-                <w:rFonts w:ascii="Source Sans Pro" w:eastAsia="Times New Roman" w:hAnsi="Source Sans Pro" w:cs="Times New Roman"/>
-                <w:b/>
-                <w:bCs/>
+              </w:rPr>
+            </w:pPr>
+            <w:r>
+              <w:rPr>
+                <w:rFonts w:ascii="Source Sans Pro" w:eastAsia="Times New Roman" w:hAnsi="Source Sans Pro" w:cs="Times New Roman"/>
               </w:rPr>
               <w:t xml:space="preserve">Time 2 </w:t>
             </w:r>
@@ -2635,15 +2559,11 @@
               <w:cnfStyle w:val="100000000000" w:firstRow="1" w:lastRow="0" w:firstColumn="0" w:lastColumn="0" w:oddVBand="0" w:evenVBand="0" w:oddHBand="0" w:evenHBand="0" w:firstRowFirstColumn="0" w:firstRowLastColumn="0" w:lastRowFirstColumn="0" w:lastRowLastColumn="0"/>
               <w:rPr>
                 <w:rFonts w:ascii="Source Sans Pro" w:eastAsia="Times New Roman" w:hAnsi="Source Sans Pro" w:cs="Times New Roman"/>
-                <w:b/>
-                <w:bCs/>
-              </w:rPr>
-            </w:pPr>
-            <w:r>
-              <w:rPr>
-                <w:rFonts w:ascii="Source Sans Pro" w:eastAsia="Times New Roman" w:hAnsi="Source Sans Pro" w:cs="Times New Roman"/>
-                <w:b/>
-                <w:bCs/>
+              </w:rPr>
+            </w:pPr>
+            <w:r>
+              <w:rPr>
+                <w:rFonts w:ascii="Source Sans Pro" w:eastAsia="Times New Roman" w:hAnsi="Source Sans Pro" w:cs="Times New Roman"/>
               </w:rPr>
               <w:t xml:space="preserve">Class 2 </w:t>
             </w:r>
@@ -2659,15 +2579,11 @@
               <w:cnfStyle w:val="100000000000" w:firstRow="1" w:lastRow="0" w:firstColumn="0" w:lastColumn="0" w:oddVBand="0" w:evenVBand="0" w:oddHBand="0" w:evenHBand="0" w:firstRowFirstColumn="0" w:firstRowLastColumn="0" w:lastRowFirstColumn="0" w:lastRowLastColumn="0"/>
               <w:rPr>
                 <w:rFonts w:ascii="Source Sans Pro" w:eastAsia="Times New Roman" w:hAnsi="Source Sans Pro" w:cs="Times New Roman"/>
-                <w:b/>
-                <w:bCs/>
-              </w:rPr>
-            </w:pPr>
-            <w:r>
-              <w:rPr>
-                <w:rFonts w:ascii="Source Sans Pro" w:eastAsia="Times New Roman" w:hAnsi="Source Sans Pro" w:cs="Times New Roman"/>
-                <w:b/>
-                <w:bCs/>
+              </w:rPr>
+            </w:pPr>
+            <w:r>
+              <w:rPr>
+                <w:rFonts w:ascii="Source Sans Pro" w:eastAsia="Times New Roman" w:hAnsi="Source Sans Pro" w:cs="Times New Roman"/>
               </w:rPr>
               <w:t xml:space="preserve">Arm 2 </w:t>
             </w:r>
@@ -2684,15 +2600,11 @@
               <w:cnfStyle w:val="100000000000" w:firstRow="1" w:lastRow="0" w:firstColumn="0" w:lastColumn="0" w:oddVBand="0" w:evenVBand="0" w:oddHBand="0" w:evenHBand="0" w:firstRowFirstColumn="0" w:firstRowLastColumn="0" w:lastRowFirstColumn="0" w:lastRowLastColumn="0"/>
               <w:rPr>
                 <w:rFonts w:ascii="Source Sans Pro" w:eastAsia="Times New Roman" w:hAnsi="Source Sans Pro" w:cs="Times New Roman"/>
-                <w:b/>
-                <w:bCs/>
-              </w:rPr>
-            </w:pPr>
-            <w:r>
-              <w:rPr>
-                <w:rFonts w:ascii="Source Sans Pro" w:eastAsia="Times New Roman" w:hAnsi="Source Sans Pro" w:cs="Times New Roman"/>
-                <w:b/>
-                <w:bCs/>
+              </w:rPr>
+            </w:pPr>
+            <w:r>
+              <w:rPr>
+                <w:rFonts w:ascii="Source Sans Pro" w:eastAsia="Times New Roman" w:hAnsi="Source Sans Pro" w:cs="Times New Roman"/>
               </w:rPr>
               <w:t xml:space="preserve">P-value </w:t>
             </w:r>
@@ -6486,6 +6398,169 @@
           <w:szCs w:val="22"/>
         </w:rPr>
         <w:t>: P-values from a chi-square test of homogeneity comparing the same PFS class and treatment arms between different time points.</w:t>
+      </w:r>
+    </w:p>
+    <w:p/>
+    <w:p/>
+    <w:p/>
+    <w:p/>
+    <w:p/>
+    <w:p/>
+    <w:p/>
+    <w:p/>
+    <w:p/>
+    <w:p/>
+    <w:p/>
+    <w:p/>
+    <w:p/>
+    <w:p/>
+    <w:p>
+      <w:pPr>
+        <w:keepNext/>
+      </w:pPr>
+      <w:r>
+        <w:rPr>
+          <w:noProof/>
+        </w:rPr>
+        <w:drawing>
+          <wp:inline distT="0" distB="0" distL="0" distR="0" wp14:anchorId="28DD4879" wp14:editId="2F79B79F">
+            <wp:extent cx="6400800" cy="6400800"/>
+            <wp:effectExtent l="0" t="0" r="0" b="0"/>
+            <wp:docPr id="1" name="Picture 1" descr="A picture containing timeline&#10;&#10;Description automatically generated"/>
+            <wp:cNvGraphicFramePr>
+              <a:graphicFrameLocks xmlns:a="http://schemas.openxmlformats.org/drawingml/2006/main" noChangeAspect="1"/>
+            </wp:cNvGraphicFramePr>
+            <a:graphic xmlns:a="http://schemas.openxmlformats.org/drawingml/2006/main">
+              <a:graphicData uri="http://schemas.openxmlformats.org/drawingml/2006/picture">
+                <pic:pic xmlns:pic="http://schemas.openxmlformats.org/drawingml/2006/picture">
+                  <pic:nvPicPr>
+                    <pic:cNvPr id="1" name="Picture 1" descr="A picture containing timeline&#10;&#10;Description automatically generated"/>
+                    <pic:cNvPicPr/>
+                  </pic:nvPicPr>
+                  <pic:blipFill>
+                    <a:blip r:embed="rId7" cstate="print">
+                      <a:extLst>
+                        <a:ext uri="{28A0092B-C50C-407E-A947-70E740481C1C}">
+                          <a14:useLocalDpi xmlns:a14="http://schemas.microsoft.com/office/drawing/2010/main" val="0"/>
+                        </a:ext>
+                      </a:extLst>
+                    </a:blip>
+                    <a:stretch>
+                      <a:fillRect/>
+                    </a:stretch>
+                  </pic:blipFill>
+                  <pic:spPr>
+                    <a:xfrm>
+                      <a:off x="0" y="0"/>
+                      <a:ext cx="6400800" cy="6400800"/>
+                    </a:xfrm>
+                    <a:prstGeom prst="rect">
+                      <a:avLst/>
+                    </a:prstGeom>
+                  </pic:spPr>
+                </pic:pic>
+              </a:graphicData>
+            </a:graphic>
+          </wp:inline>
+        </w:drawing>
+      </w:r>
+    </w:p>
+    <w:p>
+      <w:pPr>
+        <w:pStyle w:val="Caption"/>
+        <w:jc w:val="center"/>
+        <w:rPr>
+          <w:color w:val="000000" w:themeColor="text1"/>
+          <w:sz w:val="22"/>
+          <w:szCs w:val="22"/>
+        </w:rPr>
+      </w:pPr>
+      <w:r>
+        <w:rPr>
+          <w:color w:val="000000" w:themeColor="text1"/>
+          <w:sz w:val="22"/>
+          <w:szCs w:val="22"/>
+        </w:rPr>
+        <w:t>Figure ?: Not sure what this is supposed to tell us</w:t>
+      </w:r>
+    </w:p>
+    <w:p/>
+    <w:p/>
+    <w:p/>
+    <w:p/>
+    <w:p/>
+    <w:p/>
+    <w:p/>
+    <w:p/>
+    <w:p/>
+    <w:p>
+      <w:pPr>
+        <w:keepNext/>
+      </w:pPr>
+      <w:r>
+        <w:rPr>
+          <w:noProof/>
+        </w:rPr>
+        <w:drawing>
+          <wp:inline distT="0" distB="0" distL="0" distR="0" wp14:anchorId="270A29D4" wp14:editId="484278EE">
+            <wp:extent cx="6362700" cy="6362700"/>
+            <wp:effectExtent l="0" t="0" r="0" b="0"/>
+            <wp:docPr id="3" name="Picture 3" descr="A picture containing graphical user interface&#10;&#10;Description automatically generated"/>
+            <wp:cNvGraphicFramePr>
+              <a:graphicFrameLocks xmlns:a="http://schemas.openxmlformats.org/drawingml/2006/main" noChangeAspect="1"/>
+            </wp:cNvGraphicFramePr>
+            <a:graphic xmlns:a="http://schemas.openxmlformats.org/drawingml/2006/main">
+              <a:graphicData uri="http://schemas.openxmlformats.org/drawingml/2006/picture">
+                <pic:pic xmlns:pic="http://schemas.openxmlformats.org/drawingml/2006/picture">
+                  <pic:nvPicPr>
+                    <pic:cNvPr id="3" name="Picture 3" descr="A picture containing graphical user interface&#10;&#10;Description automatically generated"/>
+                    <pic:cNvPicPr/>
+                  </pic:nvPicPr>
+                  <pic:blipFill>
+                    <a:blip r:embed="rId8" cstate="print">
+                      <a:extLst>
+                        <a:ext uri="{28A0092B-C50C-407E-A947-70E740481C1C}">
+                          <a14:useLocalDpi xmlns:a14="http://schemas.microsoft.com/office/drawing/2010/main" val="0"/>
+                        </a:ext>
+                      </a:extLst>
+                    </a:blip>
+                    <a:stretch>
+                      <a:fillRect/>
+                    </a:stretch>
+                  </pic:blipFill>
+                  <pic:spPr>
+                    <a:xfrm>
+                      <a:off x="0" y="0"/>
+                      <a:ext cx="6362700" cy="6362700"/>
+                    </a:xfrm>
+                    <a:prstGeom prst="rect">
+                      <a:avLst/>
+                    </a:prstGeom>
+                  </pic:spPr>
+                </pic:pic>
+              </a:graphicData>
+            </a:graphic>
+          </wp:inline>
+        </w:drawing>
+      </w:r>
+    </w:p>
+    <w:p>
+      <w:pPr>
+        <w:pStyle w:val="Caption"/>
+        <w:jc w:val="center"/>
+        <w:rPr>
+          <w:color w:val="000000" w:themeColor="text1"/>
+          <w:sz w:val="22"/>
+          <w:szCs w:val="22"/>
+        </w:rPr>
+      </w:pPr>
+      <w:r>
+        <w:rPr>
+          <w:color w:val="000000" w:themeColor="text1"/>
+          <w:sz w:val="22"/>
+          <w:szCs w:val="22"/>
+        </w:rPr>
+        <w:t>Figure ?: Not sure what this is supposed to tell us</w:t>
       </w:r>
     </w:p>
     <w:sectPr>

</xml_diff>